<commit_message>
script to make transition probability matrices finished, mysterious problems in finding frequency distribution
</commit_message>
<xml_diff>
--- a/bbtm derivation/bbtm generator specification.docx
+++ b/bbtm derivation/bbtm generator specification.docx
@@ -427,8 +427,10 @@
                         <w:rPr>
                           <w:rFonts w:ascii="Cambria Math" w:hAnsi="Cambria Math"/>
                         </w:rPr>
-                        <m:t>2</m:t>
+                        <m:t>1</m:t>
                       </m:r>
+                      <w:bookmarkStart w:id="0" w:name="_GoBack"/>
+                      <w:bookmarkEnd w:id="0"/>
                       <m:r>
                         <w:rPr>
                           <w:rFonts w:ascii="Cambria Math" w:hAnsi="Cambria Math"/>
@@ -603,13 +605,7 @@
                         <w:rPr>
                           <w:rFonts w:ascii="Cambria Math" w:hAnsi="Cambria Math"/>
                         </w:rPr>
-                        <m:t>2</m:t>
-                      </m:r>
-                      <m:r>
-                        <w:rPr>
-                          <w:rFonts w:ascii="Cambria Math" w:hAnsi="Cambria Math"/>
-                        </w:rPr>
-                        <m:t>,1</m:t>
+                        <m:t>2,1</m:t>
                       </m:r>
                     </m:sub>
                   </m:sSub>
@@ -673,13 +669,7 @@
                 <w:rPr>
                   <w:rFonts w:ascii="Cambria Math" w:hAnsi="Cambria Math"/>
                 </w:rPr>
-                <m:t>2</m:t>
-              </m:r>
-              <m:r>
-                <w:rPr>
-                  <w:rFonts w:ascii="Cambria Math" w:hAnsi="Cambria Math"/>
-                </w:rPr>
-                <m:t>,1</m:t>
+                <m:t>2,1</m:t>
               </m:r>
             </m:sub>
           </m:sSub>
@@ -1079,13 +1069,7 @@
             <w:rPr>
               <w:rFonts w:ascii="Cambria Math" w:hAnsi="Cambria Math"/>
             </w:rPr>
-            <m:t>=</m:t>
-          </m:r>
-          <m:r>
-            <w:rPr>
-              <w:rFonts w:ascii="Cambria Math" w:hAnsi="Cambria Math"/>
-            </w:rPr>
-            <m:t>λ</m:t>
+            <m:t>=λ</m:t>
           </m:r>
         </m:oMath>
       </m:oMathPara>
@@ -1316,13 +1300,7 @@
                         <w:rPr>
                           <w:rFonts w:ascii="Cambria Math" w:hAnsi="Cambria Math"/>
                         </w:rPr>
-                        <m:t>1</m:t>
-                      </m:r>
-                      <m:r>
-                        <w:rPr>
-                          <w:rFonts w:ascii="Cambria Math" w:hAnsi="Cambria Math"/>
-                        </w:rPr>
-                        <m:t>j</m:t>
+                        <m:t>1j</m:t>
                       </m:r>
                     </m:sub>
                   </m:sSub>
@@ -1391,6 +1369,9 @@
             </m:sub>
           </m:sSub>
           <m:r>
+            <m:rPr>
+              <m:sty m:val="p"/>
+            </m:rPr>
             <w:rPr>
               <w:rFonts w:ascii="Cambria Math" w:hAnsi="Cambria Math"/>
             </w:rPr>
@@ -1437,13 +1418,7 @@
             <w:rPr>
               <w:rFonts w:ascii="Cambria Math" w:hAnsi="Cambria Math"/>
             </w:rPr>
-            <m:t>*</m:t>
-          </m:r>
-          <m:r>
-            <w:rPr>
-              <w:rFonts w:ascii="Cambria Math" w:hAnsi="Cambria Math"/>
-            </w:rPr>
-            <m:t>-</m:t>
+            <m:t>*-</m:t>
           </m:r>
           <m:func>
             <m:funcPr>
@@ -1567,6 +1542,9 @@
             </m:sub>
           </m:sSub>
           <m:r>
+            <m:rPr>
+              <m:sty m:val="p"/>
+            </m:rPr>
             <w:rPr>
               <w:rFonts w:ascii="Cambria Math" w:hAnsi="Cambria Math"/>
             </w:rPr>
@@ -1696,6 +1674,9 @@
             </m:sub>
           </m:sSub>
           <m:r>
+            <m:rPr>
+              <m:sty m:val="p"/>
+            </m:rPr>
             <w:rPr>
               <w:rFonts w:ascii="Cambria Math" w:hAnsi="Cambria Math"/>
             </w:rPr>
@@ -1828,6 +1809,9 @@
             </m:sup>
           </m:sSup>
           <m:r>
+            <m:rPr>
+              <m:sty m:val="p"/>
+            </m:rPr>
             <w:rPr>
               <w:rFonts w:ascii="Cambria Math" w:hAnsi="Cambria Math"/>
             </w:rPr>
@@ -1877,6 +1861,32 @@
               </m:ctrlPr>
             </m:sSupPr>
             <m:e>
+              <m:sSub>
+                <m:sSubPr>
+                  <m:ctrlPr>
+                    <w:rPr>
+                      <w:rFonts w:ascii="Cambria Math" w:hAnsi="Cambria Math"/>
+                      <w:i/>
+                    </w:rPr>
+                  </m:ctrlPr>
+                </m:sSubPr>
+                <m:e>
+                  <m:r>
+                    <w:rPr>
+                      <w:rFonts w:ascii="Cambria Math" w:hAnsi="Cambria Math"/>
+                    </w:rPr>
+                    <m:t>p</m:t>
+                  </m:r>
+                </m:e>
+                <m:sub>
+                  <m:r>
+                    <w:rPr>
+                      <w:rFonts w:ascii="Cambria Math" w:hAnsi="Cambria Math"/>
+                    </w:rPr>
+                    <m:t>1j</m:t>
+                  </m:r>
+                </m:sub>
+              </m:sSub>
               <m:r>
                 <w:rPr>
                   <w:rFonts w:ascii="Cambria Math" w:hAnsi="Cambria Math"/>
@@ -2130,8 +2140,6 @@
       <w:r>
         <w:t>p</w:t>
       </w:r>
-      <w:bookmarkStart w:id="0" w:name="_GoBack"/>
-      <w:bookmarkEnd w:id="0"/>
       <w:r>
         <w:t>_as_mat[i][j]</w:t>
       </w:r>

</xml_diff>